<commit_message>
20200128{finishing up the first version of Background}
</commit_message>
<xml_diff>
--- a/Abstract/Abstract V1.1.docx
+++ b/Abstract/Abstract V1.1.docx
@@ -10,6 +10,7 @@
           <w:docPartUnique/>
         </w:docPartObj>
       </w:sdtPr>
+      <w:sdtEndPr/>
       <w:sdtContent>
         <w:p>
           <w:r>
@@ -122,7 +123,7 @@
                                                     </pic:cNvPicPr>
                                                   </pic:nvPicPr>
                                                   <pic:blipFill>
-                                                    <a:blip r:embed="rId4">
+                                                    <a:blip r:embed="rId5">
                                                       <a:extLst>
                                                         <a:ext uri="{28A0092B-C50C-407E-A947-70E740481C1C}">
                                                           <a14:useLocalDpi xmlns:a14="http://schemas.microsoft.com/office/drawing/2010/main" val="0"/>
@@ -398,7 +399,7 @@
                                               </pic:cNvPicPr>
                                             </pic:nvPicPr>
                                             <pic:blipFill>
-                                              <a:blip r:embed="rId4">
+                                              <a:blip r:embed="rId5">
                                                 <a:extLst>
                                                   <a:ext uri="{28A0092B-C50C-407E-A947-70E740481C1C}">
                                                     <a14:useLocalDpi xmlns:a14="http://schemas.microsoft.com/office/drawing/2010/main" val="0"/>
@@ -603,12 +604,141 @@
             <w:br w:type="page"/>
           </w:r>
         </w:p>
+        <w:p>
+          <w:pPr>
+            <w:pStyle w:val="Title"/>
+          </w:pPr>
+          <w:r>
+            <w:lastRenderedPageBreak/>
+            <w:t xml:space="preserve">Abstract </w:t>
+          </w:r>
+        </w:p>
+        <w:p>
+          <w:r>
+            <w:t>The Project is an application and architecture of how to use the Microservices Architecture to build an Interactive Learning services for students of practical faculties to optimize the performance, applying different design patterns</w:t>
+          </w:r>
+          <w:r>
+            <w:t xml:space="preserve"> that can integrate any type of services or platforms or programming languages, this architecture is composed of internal and external services as components or small projects that interact </w:t>
+          </w:r>
+          <w:r>
+            <w:t>with</w:t>
+          </w:r>
+          <w:r>
+            <w:t xml:space="preserve"> each other. the business vision of the project takes the student into a lifecycle of 4 levels (Skills Building – Entertainment - Interaction – Career development)</w:t>
+          </w:r>
+          <w:r>
+            <w:t xml:space="preserve"> using </w:t>
+          </w:r>
+          <w:r>
+            <w:t>Internal services like project, course, schedule, tasks, games and assignment management</w:t>
+          </w:r>
+          <w:r>
+            <w:t xml:space="preserve">; and </w:t>
+          </w:r>
+          <w:r>
+            <w:t>external services like communities, teams, companies, training centers, market places and integration by the business using new methods of interaction like evaluation, chatting, blogging and cv development using standards</w:t>
+          </w:r>
+          <w:r>
+            <w:t>, the conceptual model show th</w:t>
+          </w:r>
+          <w:r>
+            <w:rPr>
+              <w:lang w:bidi="ar-EG"/>
+            </w:rPr>
+            <w:t>ese</w:t>
+          </w:r>
+          <w:r>
+            <w:t xml:space="preserve"> interaction</w:t>
+          </w:r>
+          <w:r>
+            <w:t>s</w:t>
+          </w:r>
+          <w:r>
+            <w:t xml:space="preserve"> of Microservices illustrated in figure 1.</w:t>
+          </w:r>
+          <w:bookmarkStart w:id="0" w:name="_GoBack"/>
+          <w:bookmarkEnd w:id="0"/>
+        </w:p>
+        <w:p>
+          <w:pPr>
+            <w:keepNext/>
+          </w:pPr>
+          <w:r>
+            <w:rPr>
+              <w:noProof/>
+            </w:rPr>
+            <w:drawing>
+              <wp:inline distT="0" distB="0" distL="0" distR="0" wp14:anchorId="48B3826E" wp14:editId="275F0229">
+                <wp:extent cx="5943600" cy="3343275"/>
+                <wp:effectExtent l="0" t="0" r="0" b="9525"/>
+                <wp:docPr id="2" name="Picture 2"/>
+                <wp:cNvGraphicFramePr>
+                  <a:graphicFrameLocks xmlns:a="http://schemas.openxmlformats.org/drawingml/2006/main" noChangeAspect="1"/>
+                </wp:cNvGraphicFramePr>
+                <a:graphic xmlns:a="http://schemas.openxmlformats.org/drawingml/2006/main">
+                  <a:graphicData uri="http://schemas.openxmlformats.org/drawingml/2006/picture">
+                    <pic:pic xmlns:pic="http://schemas.openxmlformats.org/drawingml/2006/picture">
+                      <pic:nvPicPr>
+                        <pic:cNvPr id="0" name="Picture 3"/>
+                        <pic:cNvPicPr>
+                          <a:picLocks noChangeAspect="1" noChangeArrowheads="1"/>
+                        </pic:cNvPicPr>
+                      </pic:nvPicPr>
+                      <pic:blipFill>
+                        <a:blip r:embed="rId6" cstate="print">
+                          <a:extLst>
+                            <a:ext uri="{28A0092B-C50C-407E-A947-70E740481C1C}">
+                              <a14:useLocalDpi xmlns:a14="http://schemas.microsoft.com/office/drawing/2010/main" val="0"/>
+                            </a:ext>
+                          </a:extLst>
+                        </a:blip>
+                        <a:srcRect/>
+                        <a:stretch>
+                          <a:fillRect/>
+                        </a:stretch>
+                      </pic:blipFill>
+                      <pic:spPr bwMode="auto">
+                        <a:xfrm>
+                          <a:off x="0" y="0"/>
+                          <a:ext cx="5943600" cy="3343275"/>
+                        </a:xfrm>
+                        <a:prstGeom prst="rect">
+                          <a:avLst/>
+                        </a:prstGeom>
+                        <a:noFill/>
+                        <a:ln>
+                          <a:noFill/>
+                        </a:ln>
+                      </pic:spPr>
+                    </pic:pic>
+                  </a:graphicData>
+                </a:graphic>
+              </wp:inline>
+            </w:drawing>
+          </w:r>
+        </w:p>
+        <w:p>
+          <w:pPr>
+            <w:pStyle w:val="Caption"/>
+          </w:pPr>
+          <w:r>
+            <w:t xml:space="preserve">Figure </w:t>
+          </w:r>
+          <w:fldSimple w:instr=" SEQ Figure \* ARABIC ">
+            <w:r>
+              <w:rPr>
+                <w:noProof/>
+              </w:rPr>
+              <w:t>1</w:t>
+            </w:r>
+          </w:fldSimple>
+          <w:r>
+            <w:t xml:space="preserve"> The Conceptual Model of TAVSS project</w:t>
+          </w:r>
+        </w:p>
+        <w:p/>
       </w:sdtContent>
     </w:sdt>
-    <w:p>
-      <w:bookmarkStart w:id="0" w:name="_GoBack"/>
-      <w:bookmarkEnd w:id="0"/>
-    </w:p>
     <w:sectPr>
       <w:pgSz w:w="12240" w:h="15840"/>
       <w:pgMar w:top="1440" w:right="1440" w:bottom="1440" w:left="1440" w:header="720" w:footer="720" w:gutter="0"/>
@@ -1016,10 +1146,30 @@
     <w:name w:val="Normal"/>
     <w:qFormat/>
   </w:style>
+  <w:style w:type="paragraph" w:styleId="Heading1">
+    <w:name w:val="heading 1"/>
+    <w:basedOn w:val="Normal"/>
+    <w:next w:val="Normal"/>
+    <w:link w:val="Heading1Char"/>
+    <w:uiPriority w:val="9"/>
+    <w:qFormat/>
+    <w:rsid w:val="00A37B76"/>
+    <w:pPr>
+      <w:keepNext/>
+      <w:keepLines/>
+      <w:spacing w:before="240" w:after="0"/>
+      <w:outlineLvl w:val="0"/>
+    </w:pPr>
+    <w:rPr>
+      <w:rFonts w:asciiTheme="majorHAnsi" w:eastAsiaTheme="majorEastAsia" w:hAnsiTheme="majorHAnsi" w:cstheme="majorBidi"/>
+      <w:color w:val="2F5496" w:themeColor="accent1" w:themeShade="BF"/>
+      <w:sz w:val="32"/>
+      <w:szCs w:val="32"/>
+    </w:rPr>
+  </w:style>
   <w:style w:type="character" w:default="1" w:styleId="DefaultParagraphFont">
     <w:name w:val="Default Paragraph Font"/>
     <w:uiPriority w:val="1"/>
-    <w:semiHidden/>
     <w:unhideWhenUsed/>
   </w:style>
   <w:style w:type="table" w:default="1" w:styleId="TableNormal">
@@ -1064,6 +1214,73 @@
     <w:rsid w:val="002417E2"/>
     <w:rPr>
       <w:rFonts w:eastAsiaTheme="minorEastAsia"/>
+    </w:rPr>
+  </w:style>
+  <w:style w:type="character" w:customStyle="1" w:styleId="Heading1Char">
+    <w:name w:val="Heading 1 Char"/>
+    <w:basedOn w:val="DefaultParagraphFont"/>
+    <w:link w:val="Heading1"/>
+    <w:uiPriority w:val="9"/>
+    <w:rsid w:val="00A37B76"/>
+    <w:rPr>
+      <w:rFonts w:asciiTheme="majorHAnsi" w:eastAsiaTheme="majorEastAsia" w:hAnsiTheme="majorHAnsi" w:cstheme="majorBidi"/>
+      <w:color w:val="2F5496" w:themeColor="accent1" w:themeShade="BF"/>
+      <w:sz w:val="32"/>
+      <w:szCs w:val="32"/>
+    </w:rPr>
+  </w:style>
+  <w:style w:type="paragraph" w:styleId="Title">
+    <w:name w:val="Title"/>
+    <w:basedOn w:val="Normal"/>
+    <w:next w:val="Normal"/>
+    <w:link w:val="TitleChar"/>
+    <w:uiPriority w:val="10"/>
+    <w:qFormat/>
+    <w:rsid w:val="00A37B76"/>
+    <w:pPr>
+      <w:spacing w:after="0" w:line="240" w:lineRule="auto"/>
+      <w:contextualSpacing/>
+    </w:pPr>
+    <w:rPr>
+      <w:rFonts w:asciiTheme="majorHAnsi" w:eastAsiaTheme="majorEastAsia" w:hAnsiTheme="majorHAnsi" w:cstheme="majorBidi"/>
+      <w:spacing w:val="-10"/>
+      <w:kern w:val="28"/>
+      <w:sz w:val="56"/>
+      <w:szCs w:val="56"/>
+    </w:rPr>
+  </w:style>
+  <w:style w:type="character" w:customStyle="1" w:styleId="TitleChar">
+    <w:name w:val="Title Char"/>
+    <w:basedOn w:val="DefaultParagraphFont"/>
+    <w:link w:val="Title"/>
+    <w:uiPriority w:val="10"/>
+    <w:rsid w:val="00A37B76"/>
+    <w:rPr>
+      <w:rFonts w:asciiTheme="majorHAnsi" w:eastAsiaTheme="majorEastAsia" w:hAnsiTheme="majorHAnsi" w:cstheme="majorBidi"/>
+      <w:spacing w:val="-10"/>
+      <w:kern w:val="28"/>
+      <w:sz w:val="56"/>
+      <w:szCs w:val="56"/>
+    </w:rPr>
+  </w:style>
+  <w:style w:type="paragraph" w:styleId="Caption">
+    <w:name w:val="caption"/>
+    <w:basedOn w:val="Normal"/>
+    <w:next w:val="Normal"/>
+    <w:uiPriority w:val="35"/>
+    <w:semiHidden/>
+    <w:unhideWhenUsed/>
+    <w:qFormat/>
+    <w:rsid w:val="00EE3E9D"/>
+    <w:pPr>
+      <w:spacing w:after="200" w:line="240" w:lineRule="auto"/>
+    </w:pPr>
+    <w:rPr>
+      <w:i/>
+      <w:iCs/>
+      <w:color w:val="44546A" w:themeColor="text2"/>
+      <w:sz w:val="18"/>
+      <w:szCs w:val="18"/>
     </w:rPr>
   </w:style>
 </w:styles>
@@ -1328,4 +1545,16 @@
     </a:ext>
   </a:extLst>
 </a:theme>
+</file>
+
+<file path=customXml/item1.xml><?xml version="1.0" encoding="utf-8"?>
+<b:Sources xmlns:b="http://schemas.openxmlformats.org/officeDocument/2006/bibliography" xmlns="http://schemas.openxmlformats.org/officeDocument/2006/bibliography" SelectedStyle="\APASixthEditionOfficeOnline.xsl" StyleName="APA" Version="6"/>
+</file>
+
+<file path=customXml/itemProps1.xml><?xml version="1.0" encoding="utf-8"?>
+<ds:datastoreItem xmlns:ds="http://schemas.openxmlformats.org/officeDocument/2006/customXml" ds:itemID="{8604D4ED-801F-4538-A360-D9A1871A00FE}">
+  <ds:schemaRefs>
+    <ds:schemaRef ds:uri="http://schemas.openxmlformats.org/officeDocument/2006/bibliography"/>
+  </ds:schemaRefs>
+</ds:datastoreItem>
 </file>
</xml_diff>